<commit_message>
Adding the DBhelper class
</commit_message>
<xml_diff>
--- a/ Project Plan.docx
+++ b/ Project Plan.docx
@@ -1243,18 +1243,18 @@
         </w:rPr>
         <w:t xml:space="preserve">Continue with the development of web and desktop app </w:t>
       </w:r>
-    </w:p>
-    <w:p/>
-    <w:p>
       <w:r>
         <w:rPr>
           <w:noProof/>
+          <w:sz w:val="72"/>
+          <w:szCs w:val="72"/>
+          <w:lang w:val="en-US"/>
         </w:rPr>
         <w:drawing>
-          <wp:inline distT="0" distB="0" distL="0" distR="0" wp14:anchorId="7C10AB15" wp14:editId="526E76BB">
-            <wp:extent cx="6239559" cy="1285103"/>
+          <wp:inline distT="0" distB="0" distL="0" distR="0" wp14:anchorId="6CB1F882" wp14:editId="102BC165">
+            <wp:extent cx="5731510" cy="2734310"/>
             <wp:effectExtent l="0" t="0" r="0" b="0"/>
-            <wp:docPr id="1" name="Picture 1"/>
+            <wp:docPr id="2" name="Picture 2"/>
             <wp:cNvGraphicFramePr>
               <a:graphicFrameLocks xmlns:a="http://schemas.openxmlformats.org/drawingml/2006/main" noChangeAspect="1"/>
             </wp:cNvGraphicFramePr>
@@ -1262,11 +1262,17 @@
               <a:graphicData uri="http://schemas.openxmlformats.org/drawingml/2006/picture">
                 <pic:pic xmlns:pic="http://schemas.openxmlformats.org/drawingml/2006/picture">
                   <pic:nvPicPr>
-                    <pic:cNvPr id="1" name=""/>
+                    <pic:cNvPr id="2" name="Picture 2"/>
                     <pic:cNvPicPr/>
                   </pic:nvPicPr>
                   <pic:blipFill>
-                    <a:blip r:embed="rId6"/>
+                    <a:blip r:embed="rId6">
+                      <a:extLst>
+                        <a:ext uri="{28A0092B-C50C-407E-A947-70E740481C1C}">
+                          <a14:useLocalDpi xmlns:a14="http://schemas.microsoft.com/office/drawing/2010/main" val="0"/>
+                        </a:ext>
+                      </a:extLst>
+                    </a:blip>
                     <a:stretch>
                       <a:fillRect/>
                     </a:stretch>
@@ -1274,7 +1280,7 @@
                   <pic:spPr>
                     <a:xfrm>
                       <a:off x="0" y="0"/>
-                      <a:ext cx="6241978" cy="1285601"/>
+                      <a:ext cx="5731510" cy="2734310"/>
                     </a:xfrm>
                     <a:prstGeom prst="rect">
                       <a:avLst/>
@@ -1287,6 +1293,8 @@
         </w:drawing>
       </w:r>
     </w:p>
+    <w:p/>
+    <w:p/>
     <w:p/>
     <w:p/>
     <w:p/>

</xml_diff>

<commit_message>
adding login for desktop application and few changes on the web
</commit_message>
<xml_diff>
--- a/ Project Plan.docx
+++ b/ Project Plan.docx
@@ -175,20 +175,32 @@
           <w:lang w:val="en-US"/>
         </w:rPr>
       </w:pPr>
-    </w:p>
-    <w:p>
-      <w:pPr>
-        <w:rPr>
-          <w:lang w:val="en-US"/>
-        </w:rPr>
-      </w:pPr>
-    </w:p>
-    <w:p>
-      <w:pPr>
-        <w:rPr>
-          <w:lang w:val="en-US"/>
-        </w:rPr>
-      </w:pPr>
+      <w:r>
+        <w:rPr>
+          <w:lang w:val="en-US"/>
+        </w:rPr>
+        <w:t>Contract Parties:</w:t>
+      </w:r>
+    </w:p>
+    <w:p>
+      <w:pPr>
+        <w:rPr>
+          <w:lang w:val="en-US"/>
+        </w:rPr>
+      </w:pPr>
+    </w:p>
+    <w:p>
+      <w:pPr>
+        <w:rPr>
+          <w:lang w:val="en-US"/>
+        </w:rPr>
+      </w:pPr>
+      <w:r>
+        <w:rPr>
+          <w:lang w:val="en-US"/>
+        </w:rPr>
+        <w:t xml:space="preserve">Dorian </w:t>
+      </w:r>
       <w:proofErr w:type="spellStart"/>
       <w:r>
         <w:rPr>
@@ -201,7 +213,53 @@
         <w:rPr>
           <w:lang w:val="en-US"/>
         </w:rPr>
-        <w:t xml:space="preserve"> Dorian                  </w:t>
+        <w:t xml:space="preserve">   </w:t>
+      </w:r>
+      <w:r>
+        <w:rPr>
+          <w:lang w:val="en-US"/>
+        </w:rPr>
+        <w:t xml:space="preserve"> doruvieru9@gmail.com</w:t>
+      </w:r>
+      <w:r>
+        <w:rPr>
+          <w:lang w:val="en-US"/>
+        </w:rPr>
+        <w:t xml:space="preserve">      </w:t>
+      </w:r>
+    </w:p>
+    <w:p>
+      <w:pPr>
+        <w:rPr>
+          <w:lang w:val="en-US"/>
+        </w:rPr>
+      </w:pPr>
+    </w:p>
+    <w:p>
+      <w:pPr>
+        <w:rPr>
+          <w:lang w:val="en-US"/>
+        </w:rPr>
+      </w:pPr>
+      <w:r>
+        <w:rPr>
+          <w:lang w:val="en-US"/>
+        </w:rPr>
+        <w:t>Bike Universe Manager      manager@gmail.com</w:t>
+      </w:r>
+    </w:p>
+    <w:p>
+      <w:pPr>
+        <w:rPr>
+          <w:lang w:val="en-US"/>
+        </w:rPr>
+      </w:pPr>
+      <w:r>
+        <w:rPr>
+          <w:lang w:val="en-US"/>
+        </w:rPr>
+        <w:lastRenderedPageBreak/>
+        <w:t xml:space="preserve">         </w:t>
       </w:r>
       <w:r>
         <w:rPr>
@@ -232,13 +290,7 @@
           <w:lang w:val="en-US"/>
         </w:rPr>
         <w:tab/>
-      </w:r>
-      <w:r>
-        <w:rPr>
-          <w:lang w:val="en-US"/>
-        </w:rPr>
-        <w:tab/>
-        <w:t>Bike Universe Manager</w:t>
+        <w:t xml:space="preserve"> </w:t>
       </w:r>
     </w:p>
     <w:p>
@@ -256,7 +308,6 @@
           <w:szCs w:val="72"/>
           <w:lang w:val="en-US"/>
         </w:rPr>
-        <w:lastRenderedPageBreak/>
         <w:t>Content</w:t>
       </w:r>
     </w:p>
@@ -743,13 +794,25 @@
           <w:szCs w:val="48"/>
         </w:rPr>
       </w:pPr>
-      <w:r>
+    </w:p>
+    <w:p>
+      <w:pPr>
+        <w:ind w:left="720"/>
         <w:rPr>
           <w:b/>
           <w:bCs/>
           <w:sz w:val="48"/>
           <w:szCs w:val="48"/>
         </w:rPr>
+      </w:pPr>
+      <w:r>
+        <w:rPr>
+          <w:b/>
+          <w:bCs/>
+          <w:sz w:val="48"/>
+          <w:szCs w:val="48"/>
+        </w:rPr>
+        <w:lastRenderedPageBreak/>
         <w:t>Introduction</w:t>
       </w:r>
     </w:p>
@@ -766,8 +829,16 @@
         </w:rPr>
       </w:pPr>
       <w:r>
-        <w:lastRenderedPageBreak/>
-        <w:t xml:space="preserve">Cycle Universe is an offline bike shop that wants to establish an online presence to increase its sales and reach a wider audience. </w:t>
+        <w:t xml:space="preserve">Cycle Universe is an </w:t>
+      </w:r>
+      <w:r>
+        <w:rPr>
+          <w:lang w:val="en-US"/>
+        </w:rPr>
+        <w:t>brick and mortar</w:t>
+      </w:r>
+      <w:r>
+        <w:t xml:space="preserve"> bike shop that wants to establish an online presence to increase its sales and reach a wider audience. </w:t>
       </w:r>
       <w:r>
         <w:rPr>
@@ -813,7 +884,28 @@
         </w:rPr>
       </w:pPr>
       <w:r>
-        <w:t xml:space="preserve">Cycle Universe is facing increased competition from online retailers, which has led to a decline in foot traffic and sales. </w:t>
+        <w:rPr>
+          <w:lang w:val="en-US"/>
+        </w:rPr>
+        <w:t xml:space="preserve">Cycle universe is a bike store that has a large catalog of bikes of different types. It’s a retail location where </w:t>
+      </w:r>
+      <w:r>
+        <w:rPr>
+          <w:lang w:val="en-US"/>
+        </w:rPr>
+        <w:t xml:space="preserve">you can find Mountain Bikes, Electric </w:t>
+      </w:r>
+      <w:r>
+        <w:rPr>
+          <w:lang w:val="en-US"/>
+        </w:rPr>
+        <w:t>Bikes,</w:t>
+      </w:r>
+      <w:r>
+        <w:rPr>
+          <w:lang w:val="en-US"/>
+        </w:rPr>
+        <w:t xml:space="preserve"> Touring Bikes and also City Bikes.</w:t>
       </w:r>
     </w:p>
     <w:p/>
@@ -889,6 +981,12 @@
         </w:rPr>
         <w:t>, so the number of clients has decreased</w:t>
       </w:r>
+      <w:r>
+        <w:rPr>
+          <w:lang w:val="en-US"/>
+        </w:rPr>
+        <w:t>.</w:t>
+      </w:r>
     </w:p>
     <w:p/>
     <w:p/>
@@ -925,7 +1023,13 @@
         <w:rPr>
           <w:lang w:val="en-US"/>
         </w:rPr>
-        <w:t>The project of this goal is to develop a software solution for establishing the problem that bike universe faced.</w:t>
+        <w:t>The goal is to help the company not to go bankrupt with the help of a software solution</w:t>
+      </w:r>
+      <w:r>
+        <w:rPr>
+          <w:lang w:val="en-US"/>
+        </w:rPr>
+        <w:t>.</w:t>
       </w:r>
     </w:p>
     <w:p/>
@@ -1008,7 +1112,10 @@
         </w:tabs>
       </w:pPr>
       <w:r>
-        <w:t>An intermediate version of the application at week 4</w:t>
+        <w:rPr>
+          <w:lang w:val="en-US"/>
+        </w:rPr>
+        <w:t xml:space="preserve">Source Code </w:t>
       </w:r>
     </w:p>
     <w:p>
@@ -1052,7 +1159,6 @@
           <w:sz w:val="48"/>
           <w:szCs w:val="48"/>
         </w:rPr>
-        <w:lastRenderedPageBreak/>
         <w:t>Non-Deliverables</w:t>
       </w:r>
     </w:p>
@@ -1064,7 +1170,27 @@
         </w:numPr>
       </w:pPr>
       <w:r>
-        <w:t>Physical delivery of bikes to customers</w:t>
+        <w:rPr>
+          <w:lang w:val="en-US"/>
+        </w:rPr>
+        <w:t>D</w:t>
+      </w:r>
+      <w:r>
+        <w:t>elivery of bikes to customers</w:t>
+      </w:r>
+    </w:p>
+    <w:p>
+      <w:pPr>
+        <w:numPr>
+          <w:ilvl w:val="0"/>
+          <w:numId w:val="6"/>
+        </w:numPr>
+      </w:pPr>
+      <w:r>
+        <w:rPr>
+          <w:lang w:val="en-US"/>
+        </w:rPr>
+        <w:t xml:space="preserve">Elements of a computer </w:t>
       </w:r>
     </w:p>
     <w:p/>
@@ -1118,7 +1244,19 @@
         <w:rPr>
           <w:lang w:val="en-US"/>
         </w:rPr>
-        <w:t>(February-June)</w:t>
+        <w:t>(February-</w:t>
+      </w:r>
+      <w:r>
+        <w:rPr>
+          <w:lang w:val="en-US"/>
+        </w:rPr>
+        <w:t>July 7</w:t>
+      </w:r>
+      <w:r>
+        <w:rPr>
+          <w:lang w:val="en-US"/>
+        </w:rPr>
+        <w:t>)</w:t>
       </w:r>
     </w:p>
     <w:p>
@@ -1152,6 +1290,12 @@
         <w:rPr>
           <w:lang w:val="en-US"/>
         </w:rPr>
+        <w:t xml:space="preserve"> 10/11</w:t>
+      </w:r>
+      <w:r>
+        <w:rPr>
+          <w:lang w:val="en-US"/>
+        </w:rPr>
         <w:t xml:space="preserve"> </w:t>
       </w:r>
       <w:r>
@@ -1160,17 +1304,9 @@
     </w:p>
     <w:p/>
     <w:p/>
-    <w:p/>
-    <w:p/>
-    <w:p/>
-    <w:p/>
-    <w:p/>
-    <w:p/>
-    <w:p/>
-    <w:p/>
-    <w:p>
-      <w:pPr>
-        <w:ind w:left="720"/>
+    <w:p>
+      <w:pPr>
+        <w:ind w:firstLine="720"/>
         <w:rPr>
           <w:b/>
           <w:bCs/>
@@ -1188,67 +1324,16 @@
         <w:t>Phasing</w:t>
       </w:r>
     </w:p>
-    <w:p>
-      <w:pPr>
-        <w:ind w:left="720"/>
-      </w:pPr>
-    </w:p>
-    <w:p>
-      <w:pPr>
-        <w:numPr>
-          <w:ilvl w:val="0"/>
-          <w:numId w:val="10"/>
-        </w:numPr>
-      </w:pPr>
-      <w:r>
-        <w:t xml:space="preserve">Week 1-2: </w:t>
-      </w:r>
-      <w:r>
-        <w:rPr>
-          <w:lang w:val="en-US"/>
-        </w:rPr>
-        <w:t>Creating a Project plan based on the user requirements</w:t>
-      </w:r>
-    </w:p>
-    <w:p>
-      <w:pPr>
-        <w:numPr>
-          <w:ilvl w:val="0"/>
-          <w:numId w:val="10"/>
-        </w:numPr>
-      </w:pPr>
-      <w:r>
-        <w:t xml:space="preserve">Week 3-4: Development of an intermediate version of the </w:t>
-      </w:r>
-      <w:r>
-        <w:rPr>
-          <w:lang w:val="en-US"/>
-        </w:rPr>
-        <w:t>product</w:t>
-      </w:r>
-    </w:p>
-    <w:p>
-      <w:pPr>
-        <w:numPr>
-          <w:ilvl w:val="0"/>
-          <w:numId w:val="10"/>
-        </w:numPr>
-      </w:pPr>
-      <w:r>
-        <w:t xml:space="preserve">Week 5-7: </w:t>
-      </w:r>
-      <w:r>
-        <w:rPr>
-          <w:lang w:val="en-US"/>
-        </w:rPr>
-        <w:t xml:space="preserve">Continue with the development of web and desktop app </w:t>
-      </w:r>
-    </w:p>
     <w:p/>
     <w:p/>
     <w:p/>
-    <w:p/>
-    <w:p/>
+    <w:p>
+      <w:pPr>
+        <w:rPr>
+          <w:vertAlign w:val="subscript"/>
+        </w:rPr>
+      </w:pPr>
+    </w:p>
     <w:p>
       <w:pPr>
         <w:jc w:val="center"/>
@@ -1265,7 +1350,6 @@
           <w:szCs w:val="72"/>
           <w:lang w:val="en-US"/>
         </w:rPr>
-        <w:lastRenderedPageBreak/>
         <w:drawing>
           <wp:inline distT="0" distB="0" distL="0" distR="0" wp14:anchorId="016F37EC" wp14:editId="68F40BC5">
             <wp:extent cx="5731510" cy="3638550"/>

</xml_diff>